<commit_message>
most of the pdf is made, can you check it, and also add comments on the clock part i will add some coments on the for the basic methods
</commit_message>
<xml_diff>
--- a/Hw1/Hw1/Documentation/hw1pdf.docx
+++ b/Hw1/Hw1/Documentation/hw1pdf.docx
@@ -2,12 +2,797 @@
 <file path=word/document.xml><?xml version="1.0" encoding="utf-8"?>
 <w:document xmlns:wpc="http://schemas.microsoft.com/office/word/2010/wordprocessingCanvas" xmlns:cx="http://schemas.microsoft.com/office/drawing/2014/chartex" xmlns:cx1="http://schemas.microsoft.com/office/drawing/2015/9/8/chartex" xmlns:cx2="http://schemas.microsoft.com/office/drawing/2015/10/21/chartex" xmlns:cx3="http://schemas.microsoft.com/office/drawing/2016/5/9/chartex" xmlns:cx4="http://schemas.microsoft.com/office/drawing/2016/5/10/chartex" xmlns:cx5="http://schemas.microsoft.com/office/drawing/2016/5/11/chartex" xmlns:cx6="http://schemas.microsoft.com/office/drawing/2016/5/12/chartex" xmlns:cx7="http://schemas.microsoft.com/office/drawing/2016/5/13/chartex" xmlns:cx8="http://schemas.microsoft.com/office/drawing/2016/5/14/chartex" xmlns:mc="http://schemas.openxmlformats.org/markup-compatibility/2006" xmlns:o="urn:schemas-microsoft-com:office:office" xmlns:r="http://schemas.openxmlformats.org/officeDocument/2006/relationships" xmlns:m="http://schemas.openxmlformats.org/officeDocument/2006/math" xmlns:v="urn:schemas-microsoft-com:vml" xmlns:wp14="http://schemas.microsoft.com/office/word/2010/wordprocessingDrawing" xmlns:wp="http://schemas.openxmlformats.org/drawingml/2006/wordprocessingDrawing" xmlns:w10="urn:schemas-microsoft-com:office:word" xmlns:w="http://schemas.openxmlformats.org/wordprocessingml/2006/main" xmlns:w14="http://schemas.microsoft.com/office/word/2010/wordml" xmlns:w15="http://schemas.microsoft.com/office/word/2012/wordml" xmlns:w16se="http://schemas.microsoft.com/office/word/2015/wordml/symex" xmlns:wpg="http://schemas.microsoft.com/office/word/2010/wordprocessingGroup" xmlns:wpi="http://schemas.microsoft.com/office/word/2010/wordprocessingInk" xmlns:wne="http://schemas.microsoft.com/office/word/2006/wordml" xmlns:wps="http://schemas.microsoft.com/office/word/2010/wordprocessingShape" mc:Ignorable="w14 w15 w16se wp14">
   <w:body>
-    <w:p>
+    <w:p/>
+    <w:p>
+      <w:r>
+        <w:t xml:space="preserve">Description of the processor </w:t>
+      </w:r>
+    </w:p>
+    <w:p>
+      <w:pPr>
+        <w:rPr>
+          <w:rFonts w:cstheme="minorHAnsi"/>
+        </w:rPr>
+      </w:pPr>
+      <w:r>
+        <w:t>T</w:t>
+      </w:r>
+      <w:r>
+        <w:t>he</w:t>
+      </w:r>
+      <w:r>
+        <w:t xml:space="preserve"> </w:t>
+      </w:r>
+      <w:r>
+        <w:t>Core</w:t>
+      </w:r>
+      <w:r>
+        <w:t xml:space="preserve"> was</w:t>
+      </w:r>
+      <w:r>
+        <w:t xml:space="preserve"> written</w:t>
+      </w:r>
+      <w:r>
+        <w:t xml:space="preserve"> </w:t>
+      </w:r>
+      <w:r>
+        <w:t>in C</w:t>
+      </w:r>
+      <w:r>
+        <w:t xml:space="preserve">++ </w:t>
+      </w:r>
+      <w:r>
+        <w:t>which</w:t>
+      </w:r>
+      <w:r>
+        <w:t xml:space="preserve"> give us the </w:t>
+      </w:r>
+      <w:r>
+        <w:t>ability</w:t>
+      </w:r>
+      <w:r>
+        <w:t xml:space="preserve"> to create a class to represent it</w:t>
+      </w:r>
+      <w:r>
+        <w:t xml:space="preserve"> and options for future utilization (upgrades and interfaces)</w:t>
+      </w:r>
+      <w:r>
+        <w:t xml:space="preserve">, in this </w:t>
+      </w:r>
+      <w:r>
+        <w:t>class we</w:t>
+      </w:r>
+      <w:r>
+        <w:t>re</w:t>
+      </w:r>
+      <w:r>
+        <w:t xml:space="preserve"> </w:t>
+      </w:r>
+      <w:r>
+        <w:t>define</w:t>
+      </w:r>
+      <w:r>
+        <w:t xml:space="preserve"> the methods for the Core </w:t>
+      </w:r>
+      <w:r>
+        <w:t>priv</w:t>
+      </w:r>
+      <w:r>
+        <w:t xml:space="preserve">ed ones are the internal </w:t>
+      </w:r>
+      <w:r>
+        <w:t>functions</w:t>
+      </w:r>
+      <w:r>
+        <w:t xml:space="preserve"> of a processor and are not relevant for th</w:t>
+      </w:r>
+      <w:r>
+        <w:t xml:space="preserve">e rest of the system, </w:t>
+      </w:r>
+      <w:r>
+        <w:t xml:space="preserve">the core class was </w:t>
+      </w:r>
+      <w:r>
+        <w:t>divide</w:t>
+      </w:r>
+      <w:r>
+        <w:t xml:space="preserve"> as a normal nip</w:t>
+      </w:r>
+      <w:r>
+        <w:t>s pipe</w:t>
+      </w:r>
+      <w:r>
+        <w:t xml:space="preserve"> </w:t>
+      </w:r>
+      <w:r>
+        <w:t>processor</w:t>
+      </w:r>
       <w:bookmarkStart w:id="0" w:name="_GoBack"/>
       <w:bookmarkEnd w:id="0"/>
+      <w:r>
+        <w:t xml:space="preserve"> with the methods been (FETCH</w:t>
+      </w:r>
+      <w:r>
+        <w:t>,DECODE, EXECUTE, MEMORY and WRITE_BACK)</w:t>
+      </w:r>
+      <w:r>
+        <w:t xml:space="preserve"> trying to emulate as close as possible a Mips. The public methods </w:t>
+      </w:r>
+      <w:r>
+        <w:t>are the way the</w:t>
+      </w:r>
+      <w:r>
+        <w:t xml:space="preserve"> core </w:t>
+      </w:r>
+      <w:r>
+        <w:t>interacts</w:t>
+      </w:r>
+      <w:r>
+        <w:t xml:space="preserve"> with the rest of the system, in our case </w:t>
+      </w:r>
+      <w:r>
+        <w:t>they are</w:t>
+      </w:r>
+      <w:r>
+        <w:t xml:space="preserve"> “CoreClock(), Reset() and report()”.</w:t>
+      </w:r>
+      <w:r>
+        <w:t xml:space="preserve"> The data types use</w:t>
+      </w:r>
+      <w:r>
+        <w:t>d</w:t>
+      </w:r>
+      <w:r>
+        <w:t xml:space="preserve"> are the one provides by the API “</w:t>
+      </w:r>
+      <w:r>
+        <w:rPr>
+          <w:rFonts w:ascii="Consolas" w:hAnsi="Consolas"/>
+          <w:color w:val="24292E"/>
+          <w:sz w:val="18"/>
+          <w:szCs w:val="18"/>
+          <w:shd w:val="clear" w:color="auto" w:fill="FFFFFF"/>
+        </w:rPr>
+        <w:t>_regFile and pipeStageState”</w:t>
+      </w:r>
+      <w:r>
+        <w:rPr>
+          <w:rFonts w:cstheme="minorHAnsi"/>
+        </w:rPr>
+        <w:t xml:space="preserve"> </w:t>
+      </w:r>
+    </w:p>
+    <w:p>
+      <w:pPr>
+        <w:rPr>
+          <w:rFonts w:cstheme="minorHAnsi"/>
+        </w:rPr>
+      </w:pPr>
+      <w:r>
+        <w:rPr>
+          <w:rFonts w:cstheme="minorHAnsi"/>
+        </w:rPr>
+        <w:t>Internal build:</w:t>
+      </w:r>
+    </w:p>
+    <w:p>
+      <w:pPr>
+        <w:rPr>
+          <w:rFonts w:cstheme="minorHAnsi"/>
+        </w:rPr>
+      </w:pPr>
+      <w:r>
+        <w:rPr>
+          <w:rFonts w:cstheme="minorHAnsi"/>
+        </w:rPr>
+        <w:tab/>
+        <w:t>fetch()</w:t>
+      </w:r>
+      <w:r>
+        <w:rPr>
+          <w:rFonts w:cstheme="minorHAnsi"/>
+        </w:rPr>
+        <w:t xml:space="preserve"> : this method</w:t>
+      </w:r>
+      <w:r>
+        <w:rPr>
+          <w:rFonts w:cstheme="minorHAnsi"/>
+        </w:rPr>
+        <w:t xml:space="preserve"> read</w:t>
+      </w:r>
+      <w:r>
+        <w:rPr>
+          <w:rFonts w:cstheme="minorHAnsi"/>
+        </w:rPr>
+        <w:t>s from the memory and fill</w:t>
+      </w:r>
+      <w:r>
+        <w:rPr>
+          <w:rFonts w:cstheme="minorHAnsi"/>
+        </w:rPr>
+        <w:t xml:space="preserve"> an pipeStageState structure to pass it to </w:t>
+      </w:r>
+      <w:r>
+        <w:rPr>
+          <w:rFonts w:cstheme="minorHAnsi"/>
+        </w:rPr>
+        <w:tab/>
+        <w:t>the  decode() method</w:t>
+      </w:r>
+    </w:p>
+    <w:p>
+      <w:pPr>
+        <w:ind w:left="720"/>
+        <w:rPr>
+          <w:rFonts w:cstheme="minorHAnsi"/>
+        </w:rPr>
+      </w:pPr>
+      <w:r>
+        <w:rPr>
+          <w:rFonts w:cstheme="minorHAnsi"/>
+        </w:rPr>
+        <w:t>Id</w:t>
+      </w:r>
+      <w:r>
+        <w:rPr>
+          <w:rFonts w:cstheme="minorHAnsi"/>
+        </w:rPr>
+        <w:t>(): this method</w:t>
+      </w:r>
+      <w:r>
+        <w:rPr>
+          <w:rFonts w:cstheme="minorHAnsi"/>
+        </w:rPr>
+        <w:t xml:space="preserve"> set</w:t>
+      </w:r>
+      <w:r>
+        <w:rPr>
+          <w:rFonts w:cstheme="minorHAnsi"/>
+        </w:rPr>
+        <w:t>s</w:t>
+      </w:r>
+      <w:r>
+        <w:rPr>
+          <w:rFonts w:cstheme="minorHAnsi"/>
+        </w:rPr>
+        <w:t xml:space="preserve"> pipeStageState.srcVal from the register for the next the execute part of the core</w:t>
+      </w:r>
+    </w:p>
+    <w:p>
+      <w:pPr>
+        <w:ind w:left="720"/>
+        <w:rPr>
+          <w:rFonts w:cstheme="minorHAnsi"/>
+        </w:rPr>
+      </w:pPr>
+      <w:r>
+        <w:rPr>
+          <w:rFonts w:cstheme="minorHAnsi"/>
+        </w:rPr>
+        <w:t>Exe(): this method read</w:t>
+      </w:r>
+      <w:r>
+        <w:rPr>
+          <w:rFonts w:cstheme="minorHAnsi"/>
+        </w:rPr>
+        <w:t>s</w:t>
+      </w:r>
+      <w:r>
+        <w:rPr>
+          <w:rFonts w:cstheme="minorHAnsi"/>
+        </w:rPr>
+        <w:t xml:space="preserve"> the command and depending of it will do the mathematical operation correspondi</w:t>
+      </w:r>
+      <w:r>
+        <w:rPr>
+          <w:rFonts w:cstheme="minorHAnsi"/>
+        </w:rPr>
+        <w:t>ng then</w:t>
+      </w:r>
+      <w:r>
+        <w:rPr>
+          <w:rFonts w:cstheme="minorHAnsi"/>
+        </w:rPr>
+        <w:t xml:space="preserve"> store</w:t>
+      </w:r>
+      <w:r>
+        <w:rPr>
+          <w:rFonts w:cstheme="minorHAnsi"/>
+        </w:rPr>
+        <w:t>s</w:t>
+      </w:r>
+      <w:r>
+        <w:rPr>
+          <w:rFonts w:cstheme="minorHAnsi"/>
+        </w:rPr>
+        <w:t xml:space="preserve"> the result in the result register </w:t>
+      </w:r>
+    </w:p>
+    <w:p>
+      <w:pPr>
+        <w:ind w:left="720"/>
+        <w:rPr>
+          <w:rFonts w:cstheme="minorHAnsi"/>
+        </w:rPr>
+      </w:pPr>
+      <w:r>
+        <w:rPr>
+          <w:rFonts w:cstheme="minorHAnsi"/>
+        </w:rPr>
+        <w:t>Mem(): depe</w:t>
+      </w:r>
+      <w:r>
+        <w:rPr>
+          <w:rFonts w:cstheme="minorHAnsi"/>
+        </w:rPr>
+        <w:t>nding of the command in this part of the pipe</w:t>
+      </w:r>
+      <w:r>
+        <w:rPr>
+          <w:rFonts w:cstheme="minorHAnsi"/>
+        </w:rPr>
+        <w:t>, the method</w:t>
+      </w:r>
+      <w:r>
+        <w:rPr>
+          <w:rFonts w:cstheme="minorHAnsi"/>
+        </w:rPr>
+        <w:t xml:space="preserve"> write</w:t>
+      </w:r>
+      <w:r>
+        <w:rPr>
+          <w:rFonts w:cstheme="minorHAnsi"/>
+        </w:rPr>
+        <w:t>s</w:t>
+      </w:r>
+      <w:r>
+        <w:rPr>
+          <w:rFonts w:cstheme="minorHAnsi"/>
+        </w:rPr>
+        <w:t xml:space="preserve"> </w:t>
+      </w:r>
+      <w:r>
+        <w:rPr>
+          <w:rFonts w:cstheme="minorHAnsi"/>
+        </w:rPr>
+        <w:t xml:space="preserve">or </w:t>
+      </w:r>
+      <w:r>
+        <w:rPr>
+          <w:rFonts w:cstheme="minorHAnsi"/>
+        </w:rPr>
+        <w:t>read</w:t>
+      </w:r>
+      <w:r>
+        <w:rPr>
+          <w:rFonts w:cstheme="minorHAnsi"/>
+        </w:rPr>
+        <w:t>s</w:t>
+      </w:r>
+      <w:r>
+        <w:rPr>
+          <w:rFonts w:cstheme="minorHAnsi"/>
+        </w:rPr>
+        <w:t xml:space="preserve"> to from the memory and pass the value</w:t>
+      </w:r>
+      <w:r>
+        <w:rPr>
+          <w:rFonts w:cstheme="minorHAnsi"/>
+        </w:rPr>
+        <w:t>. I</w:t>
+      </w:r>
+      <w:r>
+        <w:rPr>
+          <w:rFonts w:cstheme="minorHAnsi"/>
+        </w:rPr>
+        <w:t>f necessary it can a</w:t>
+      </w:r>
+      <w:r>
+        <w:rPr>
+          <w:rFonts w:cstheme="minorHAnsi"/>
+        </w:rPr>
+        <w:t>lso just pass the value that receive</w:t>
+      </w:r>
+      <w:r>
+        <w:rPr>
+          <w:rFonts w:cstheme="minorHAnsi"/>
+        </w:rPr>
+        <w:t xml:space="preserve"> (example with the command add) </w:t>
+      </w:r>
+    </w:p>
+    <w:p>
+      <w:pPr>
+        <w:ind w:left="720"/>
+        <w:rPr>
+          <w:rFonts w:cstheme="minorHAnsi"/>
+        </w:rPr>
+      </w:pPr>
+      <w:proofErr w:type="spellStart"/>
+      <w:r>
+        <w:rPr>
+          <w:rFonts w:cstheme="minorHAnsi"/>
+        </w:rPr>
+        <w:t>Wb</w:t>
+      </w:r>
+      <w:proofErr w:type="spellEnd"/>
+      <w:r>
+        <w:rPr>
+          <w:rFonts w:cstheme="minorHAnsi"/>
+        </w:rPr>
+        <w:t xml:space="preserve"> </w:t>
+      </w:r>
+      <w:r>
+        <w:rPr>
+          <w:rFonts w:cstheme="minorHAnsi"/>
+        </w:rPr>
+        <w:t xml:space="preserve">(): </w:t>
+      </w:r>
+      <w:r>
+        <w:rPr>
+          <w:rFonts w:cstheme="minorHAnsi"/>
+        </w:rPr>
+        <w:t>write</w:t>
+      </w:r>
+      <w:r>
+        <w:rPr>
+          <w:rFonts w:cstheme="minorHAnsi"/>
+        </w:rPr>
+        <w:t>s</w:t>
+      </w:r>
+      <w:r>
+        <w:rPr>
+          <w:rFonts w:cstheme="minorHAnsi"/>
+        </w:rPr>
+        <w:t xml:space="preserve"> the </w:t>
+      </w:r>
+      <w:r>
+        <w:rPr>
+          <w:rFonts w:cstheme="minorHAnsi"/>
+        </w:rPr>
+        <w:t>desirable</w:t>
+      </w:r>
+      <w:r>
+        <w:rPr>
+          <w:rFonts w:cstheme="minorHAnsi"/>
+        </w:rPr>
+        <w:t xml:space="preserve"> value to the destiny register</w:t>
+      </w:r>
+    </w:p>
+    <w:p>
+      <w:pPr>
+        <w:rPr>
+          <w:rFonts w:cstheme="minorHAnsi"/>
+        </w:rPr>
+      </w:pPr>
+      <w:r>
+        <w:rPr>
+          <w:rFonts w:cstheme="minorHAnsi"/>
+        </w:rPr>
+        <w:t xml:space="preserve">All of </w:t>
+      </w:r>
+      <w:r>
+        <w:rPr>
+          <w:rFonts w:cstheme="minorHAnsi"/>
+        </w:rPr>
+        <w:t>these steps</w:t>
+      </w:r>
+      <w:r>
+        <w:rPr>
+          <w:rFonts w:cstheme="minorHAnsi"/>
+        </w:rPr>
+        <w:t xml:space="preserve"> are clock independent and they don’t need to run in an </w:t>
+      </w:r>
+      <w:r>
+        <w:rPr>
+          <w:rFonts w:cstheme="minorHAnsi"/>
+        </w:rPr>
+        <w:t>specific</w:t>
+      </w:r>
+      <w:r>
+        <w:rPr>
+          <w:rFonts w:cstheme="minorHAnsi"/>
+        </w:rPr>
+        <w:t xml:space="preserve"> order in this way we </w:t>
+      </w:r>
+      <w:r>
+        <w:rPr>
+          <w:rFonts w:cstheme="minorHAnsi"/>
+        </w:rPr>
+        <w:t xml:space="preserve">can </w:t>
+      </w:r>
+      <w:r>
+        <w:rPr>
+          <w:rFonts w:cstheme="minorHAnsi"/>
+        </w:rPr>
+        <w:t xml:space="preserve">simulate the parallel </w:t>
+      </w:r>
+      <w:r>
+        <w:rPr>
+          <w:rFonts w:cstheme="minorHAnsi"/>
+        </w:rPr>
+        <w:t>proprieties</w:t>
+      </w:r>
+      <w:r>
+        <w:rPr>
+          <w:rFonts w:cstheme="minorHAnsi"/>
+        </w:rPr>
+        <w:t xml:space="preserve"> of a core (</w:t>
+      </w:r>
+      <w:r>
+        <w:rPr>
+          <w:rFonts w:cstheme="minorHAnsi"/>
+        </w:rPr>
+        <w:t>modules</w:t>
+      </w:r>
+      <w:r>
+        <w:rPr>
+          <w:rFonts w:cstheme="minorHAnsi"/>
+        </w:rPr>
+        <w:t xml:space="preserve"> of a processor are run at </w:t>
+      </w:r>
+      <w:r>
+        <w:rPr>
+          <w:rFonts w:cstheme="minorHAnsi"/>
+        </w:rPr>
+        <w:t>the same time and in the same cy</w:t>
+      </w:r>
+      <w:r>
+        <w:rPr>
+          <w:rFonts w:cstheme="minorHAnsi"/>
+        </w:rPr>
+        <w:t>cle</w:t>
+      </w:r>
+      <w:r>
+        <w:rPr>
+          <w:rFonts w:cstheme="minorHAnsi"/>
+        </w:rPr>
+        <w:t>,</w:t>
+      </w:r>
+      <w:r>
+        <w:rPr>
+          <w:rFonts w:cstheme="minorHAnsi"/>
+        </w:rPr>
+        <w:t xml:space="preserve"> each of </w:t>
+      </w:r>
+      <w:r>
+        <w:rPr>
+          <w:rFonts w:cstheme="minorHAnsi"/>
+        </w:rPr>
+        <w:t>module</w:t>
+      </w:r>
+      <w:r>
+        <w:rPr>
+          <w:rFonts w:cstheme="minorHAnsi"/>
+        </w:rPr>
+        <w:t xml:space="preserve"> </w:t>
+      </w:r>
+      <w:r>
+        <w:rPr>
+          <w:rFonts w:cstheme="minorHAnsi"/>
+        </w:rPr>
+        <w:t>is</w:t>
+      </w:r>
+      <w:r>
+        <w:rPr>
+          <w:rFonts w:cstheme="minorHAnsi"/>
+        </w:rPr>
+        <w:t xml:space="preserve"> </w:t>
+      </w:r>
+      <w:r>
+        <w:rPr>
+          <w:rFonts w:cstheme="minorHAnsi"/>
+        </w:rPr>
+        <w:t>independent</w:t>
+      </w:r>
+      <w:r>
+        <w:rPr>
+          <w:rFonts w:cstheme="minorHAnsi"/>
+        </w:rPr>
+        <w:t xml:space="preserve"> of the rest</w:t>
+      </w:r>
+      <w:r>
+        <w:rPr>
+          <w:rFonts w:cstheme="minorHAnsi"/>
+        </w:rPr>
+        <w:t xml:space="preserve"> until the next clock</w:t>
+      </w:r>
+      <w:r>
+        <w:rPr>
+          <w:rFonts w:cstheme="minorHAnsi"/>
+        </w:rPr>
+        <w:t>)</w:t>
+      </w:r>
+    </w:p>
+    <w:p>
+      <w:pPr>
+        <w:rPr>
+          <w:rFonts w:cstheme="minorHAnsi"/>
+        </w:rPr>
+      </w:pPr>
+    </w:p>
+    <w:p>
+      <w:pPr>
+        <w:rPr>
+          <w:rFonts w:cstheme="minorHAnsi"/>
+        </w:rPr>
+      </w:pPr>
+      <w:r>
+        <w:rPr>
+          <w:rFonts w:cstheme="minorHAnsi"/>
+        </w:rPr>
+        <w:t xml:space="preserve">To emulate the synchronic proprieties of the core we use CoreClock() method, this method does what a </w:t>
+      </w:r>
+      <w:r>
+        <w:rPr>
+          <w:rFonts w:cstheme="minorHAnsi"/>
+        </w:rPr>
+        <w:t xml:space="preserve">real </w:t>
+      </w:r>
+      <w:r>
+        <w:rPr>
+          <w:rFonts w:cstheme="minorHAnsi"/>
+        </w:rPr>
+        <w:t>core does on a normal cycle</w:t>
+      </w:r>
+      <w:r>
+        <w:rPr>
+          <w:rFonts w:cstheme="minorHAnsi"/>
+        </w:rPr>
+        <w:t>(based on the Mips core learned in class)</w:t>
+      </w:r>
+      <w:r>
+        <w:rPr>
+          <w:rFonts w:cstheme="minorHAnsi"/>
+        </w:rPr>
+        <w:t xml:space="preserve"> “runs all the stages of the pipe and afterwards update all</w:t>
+      </w:r>
+      <w:r>
+        <w:rPr>
+          <w:rFonts w:cstheme="minorHAnsi"/>
+        </w:rPr>
+        <w:t xml:space="preserve"> the register setting ready all the information for the next </w:t>
+      </w:r>
+      <w:r>
+        <w:rPr>
+          <w:rFonts w:cstheme="minorHAnsi"/>
+        </w:rPr>
+        <w:t>cycle</w:t>
+      </w:r>
+      <w:r>
+        <w:rPr>
+          <w:rFonts w:cstheme="minorHAnsi"/>
+        </w:rPr>
+        <w:t>”</w:t>
+      </w:r>
+    </w:p>
+    <w:p>
+      <w:pPr>
+        <w:rPr>
+          <w:rFonts w:cstheme="minorHAnsi"/>
+        </w:rPr>
+      </w:pPr>
+      <w:r>
+        <w:rPr>
+          <w:rFonts w:cstheme="minorHAnsi"/>
+        </w:rPr>
+        <w:t>Here</w:t>
+      </w:r>
+      <w:r>
+        <w:rPr>
+          <w:rFonts w:cstheme="minorHAnsi"/>
+        </w:rPr>
+        <w:t>(CoreClock() )</w:t>
+      </w:r>
+      <w:r>
+        <w:rPr>
+          <w:rFonts w:cstheme="minorHAnsi"/>
+        </w:rPr>
+        <w:t xml:space="preserve"> we set the Hazzard detection unit(HDU), the forward unit</w:t>
+      </w:r>
+      <w:r>
+        <w:rPr>
+          <w:rFonts w:cstheme="minorHAnsi"/>
+        </w:rPr>
+        <w:t xml:space="preserve">(FU) and the </w:t>
+      </w:r>
+      <w:proofErr w:type="spellStart"/>
+      <w:r>
+        <w:rPr>
+          <w:rFonts w:cstheme="minorHAnsi"/>
+        </w:rPr>
+        <w:t>SplitR</w:t>
+      </w:r>
+      <w:r>
+        <w:rPr>
+          <w:rFonts w:cstheme="minorHAnsi"/>
+        </w:rPr>
+        <w:t>egister</w:t>
+      </w:r>
+      <w:proofErr w:type="spellEnd"/>
+      <w:r>
+        <w:rPr>
+          <w:rFonts w:cstheme="minorHAnsi"/>
+        </w:rPr>
+        <w:t xml:space="preserve"> option, depending of the flag (the mode the core is working) the CoreClock() will choose a different mode</w:t>
+      </w:r>
+    </w:p>
+    <w:p>
+      <w:pPr>
+        <w:rPr>
+          <w:rFonts w:cstheme="minorHAnsi"/>
+        </w:rPr>
+      </w:pPr>
+      <w:r>
+        <w:rPr>
+          <w:rFonts w:cstheme="minorHAnsi"/>
+        </w:rPr>
+        <w:t>Without flags: “</w:t>
+      </w:r>
+      <w:proofErr w:type="spellStart"/>
+      <w:r>
+        <w:rPr>
+          <w:rFonts w:cstheme="minorHAnsi"/>
+        </w:rPr>
+        <w:t>yonathan</w:t>
+      </w:r>
+      <w:proofErr w:type="spellEnd"/>
+      <w:r>
+        <w:rPr>
+          <w:rFonts w:cstheme="minorHAnsi"/>
+        </w:rPr>
+        <w:t xml:space="preserve"> write something small”</w:t>
+      </w:r>
+    </w:p>
+    <w:p>
+      <w:pPr>
+        <w:rPr>
+          <w:rFonts w:cstheme="minorHAnsi"/>
+        </w:rPr>
+      </w:pPr>
+      <w:r>
+        <w:rPr>
+          <w:rFonts w:cstheme="minorHAnsi"/>
+        </w:rPr>
+        <w:t>With Forwarding:</w:t>
+      </w:r>
+    </w:p>
+    <w:p>
+      <w:pPr>
+        <w:rPr>
+          <w:rFonts w:cstheme="minorHAnsi"/>
+        </w:rPr>
+      </w:pPr>
+      <w:r>
+        <w:rPr>
+          <w:rFonts w:cstheme="minorHAnsi"/>
+        </w:rPr>
+        <w:t xml:space="preserve">With </w:t>
+      </w:r>
+      <w:proofErr w:type="spellStart"/>
+      <w:r>
+        <w:rPr>
+          <w:rFonts w:cstheme="minorHAnsi"/>
+        </w:rPr>
+        <w:t>SplitRegister</w:t>
+      </w:r>
+      <w:proofErr w:type="spellEnd"/>
+      <w:r>
+        <w:rPr>
+          <w:rFonts w:cstheme="minorHAnsi"/>
+        </w:rPr>
+        <w:t xml:space="preserve"> </w:t>
+      </w:r>
     </w:p>
     <w:p/>
     <w:p/>
+    <w:p/>
+    <w:p>
+      <w:r>
+        <w:t>The nop_stage() method saves the information from changes on the specific stage need it and the Reset() method does what the name says “resets the core”</w:t>
+      </w:r>
+    </w:p>
+    <w:p/>
+    <w:p/>
     <w:p>
       <w:r>
         <w:t>Difference on test</w:t>
@@ -15,23 +800,60 @@
     </w:p>
     <w:p>
       <w:r>
-        <w:t xml:space="preserve">We can see in all the test that the most efficient way to run our processor is with the -f command witch </w:t>
-      </w:r>
-      <w:proofErr w:type="spellStart"/>
-      <w:r>
-        <w:t>all</w:t>
-      </w:r>
-      <w:r>
-        <w:t>ways</w:t>
-      </w:r>
-      <w:proofErr w:type="spellEnd"/>
-      <w:r>
-        <w:t xml:space="preserve"> finish our process in lees cycles </w:t>
-      </w:r>
-    </w:p>
-    <w:p>
-      <w:r>
-        <w:t>Split register(left) vs Only forwarding(right)</w:t>
+        <w:t>We can see in all the test that the most efficient way to run our proc</w:t>
+      </w:r>
+      <w:r>
+        <w:t xml:space="preserve">essor is with the -f command </w:t>
+      </w:r>
+      <w:r>
+        <w:t>which</w:t>
+      </w:r>
+      <w:r>
+        <w:t xml:space="preserve"> </w:t>
+      </w:r>
+      <w:r>
+        <w:t>always</w:t>
+      </w:r>
+      <w:r>
+        <w:t xml:space="preserve"> finish our </w:t>
+      </w:r>
+      <w:r>
+        <w:t xml:space="preserve">set of </w:t>
+      </w:r>
+      <w:r>
+        <w:t>instructions in</w:t>
+      </w:r>
+      <w:r>
+        <w:t xml:space="preserve"> les</w:t>
+      </w:r>
+      <w:r>
+        <w:t>s</w:t>
+      </w:r>
+      <w:r>
+        <w:t>*</w:t>
+      </w:r>
+      <w:r>
+        <w:t xml:space="preserve"> cycles </w:t>
+      </w:r>
+      <w:r>
+        <w:t>(the result</w:t>
+      </w:r>
+      <w:r>
+        <w:t>s</w:t>
+      </w:r>
+      <w:r>
+        <w:t xml:space="preserve"> are obtain after running the compile program on the virtual computer provide by the curse)</w:t>
+      </w:r>
+    </w:p>
+    <w:p>
+      <w:r>
+        <w:t>*this is a processor simulator for that reason we use cycles need it to complete a set of instructions</w:t>
+      </w:r>
+    </w:p>
+    <w:p/>
+    <w:p>
+      <w:r>
+        <w:t>Without Forwarding (Left) vs Forwarding -f (Right)</w:t>
       </w:r>
     </w:p>
     <w:p>
@@ -41,10 +863,10 @@
           <w:lang w:bidi="he-IL"/>
         </w:rPr>
         <w:drawing>
-          <wp:inline distT="0" distB="0" distL="0" distR="0" wp14:anchorId="5442D4CF" wp14:editId="328B241B">
-            <wp:extent cx="5943600" cy="2202815"/>
-            <wp:effectExtent l="0" t="0" r="0" b="6985"/>
-            <wp:docPr id="1" name="Picture 1"/>
+          <wp:inline distT="0" distB="0" distL="0" distR="0" wp14:anchorId="2A98CCEF" wp14:editId="42FAC517">
+            <wp:extent cx="5943600" cy="1381125"/>
+            <wp:effectExtent l="0" t="0" r="0" b="9525"/>
+            <wp:docPr id="4" name="Picture 4"/>
             <wp:cNvGraphicFramePr>
               <a:graphicFrameLocks xmlns:a="http://schemas.openxmlformats.org/drawingml/2006/main" noChangeAspect="1"/>
             </wp:cNvGraphicFramePr>
@@ -64,7 +886,7 @@
                   <pic:spPr>
                     <a:xfrm>
                       <a:off x="0" y="0"/>
-                      <a:ext cx="5943600" cy="2202815"/>
+                      <a:ext cx="5943600" cy="1381125"/>
                     </a:xfrm>
                     <a:prstGeom prst="rect">
                       <a:avLst/>
@@ -77,10 +899,18 @@
         </w:drawing>
       </w:r>
     </w:p>
-    <w:p/>
-    <w:p>
-      <w:r>
-        <w:t>Without Forwarding (left) vs forwarding( Right)</w:t>
+    <w:p>
+      <w:r>
+        <w:t>Split register(L</w:t>
+      </w:r>
+      <w:r>
+        <w:t>eft) vs Only forwarding(</w:t>
+      </w:r>
+      <w:r>
+        <w:t>R</w:t>
+      </w:r>
+      <w:r>
+        <w:t>ight)</w:t>
       </w:r>
     </w:p>
     <w:p>
@@ -90,10 +920,10 @@
           <w:lang w:bidi="he-IL"/>
         </w:rPr>
         <w:drawing>
-          <wp:inline distT="0" distB="0" distL="0" distR="0" wp14:anchorId="253F98C4" wp14:editId="2FC75688">
-            <wp:extent cx="5943600" cy="2223135"/>
-            <wp:effectExtent l="0" t="0" r="0" b="5715"/>
-            <wp:docPr id="2" name="Picture 2"/>
+          <wp:inline distT="0" distB="0" distL="0" distR="0" wp14:anchorId="5442D4CF" wp14:editId="328B241B">
+            <wp:extent cx="5943600" cy="2202815"/>
+            <wp:effectExtent l="0" t="0" r="0" b="6985"/>
+            <wp:docPr id="1" name="Picture 1"/>
             <wp:cNvGraphicFramePr>
               <a:graphicFrameLocks xmlns:a="http://schemas.openxmlformats.org/drawingml/2006/main" noChangeAspect="1"/>
             </wp:cNvGraphicFramePr>
@@ -113,7 +943,7 @@
                   <pic:spPr>
                     <a:xfrm>
                       <a:off x="0" y="0"/>
-                      <a:ext cx="5943600" cy="2223135"/>
+                      <a:ext cx="5943600" cy="2202815"/>
                     </a:xfrm>
                     <a:prstGeom prst="rect">
                       <a:avLst/>
@@ -126,50 +956,616 @@
         </w:drawing>
       </w:r>
     </w:p>
-    <w:p>
-      <w:r>
-        <w:rPr>
-          <w:noProof/>
-          <w:lang w:bidi="he-IL"/>
-        </w:rPr>
+    <w:p/>
+    <w:p/>
+    <w:p/>
+    <w:p>
+      <w:r>
         <w:lastRenderedPageBreak/>
-        <w:drawing>
-          <wp:inline distT="0" distB="0" distL="0" distR="0" wp14:anchorId="1A905362" wp14:editId="27DCDFD4">
-            <wp:extent cx="5943600" cy="2216785"/>
-            <wp:effectExtent l="0" t="0" r="0" b="0"/>
-            <wp:docPr id="3" name="Picture 3"/>
-            <wp:cNvGraphicFramePr>
-              <a:graphicFrameLocks xmlns:a="http://schemas.openxmlformats.org/drawingml/2006/main" noChangeAspect="1"/>
-            </wp:cNvGraphicFramePr>
-            <a:graphic xmlns:a="http://schemas.openxmlformats.org/drawingml/2006/main">
-              <a:graphicData uri="http://schemas.openxmlformats.org/drawingml/2006/picture">
-                <pic:pic xmlns:pic="http://schemas.openxmlformats.org/drawingml/2006/picture">
-                  <pic:nvPicPr>
-                    <pic:cNvPr id="1" name=""/>
-                    <pic:cNvPicPr/>
-                  </pic:nvPicPr>
-                  <pic:blipFill>
-                    <a:blip r:embed="rId6"/>
-                    <a:stretch>
-                      <a:fillRect/>
-                    </a:stretch>
-                  </pic:blipFill>
-                  <pic:spPr>
-                    <a:xfrm>
-                      <a:off x="0" y="0"/>
-                      <a:ext cx="5943600" cy="2216785"/>
-                    </a:xfrm>
-                    <a:prstGeom prst="rect">
-                      <a:avLst/>
-                    </a:prstGeom>
-                  </pic:spPr>
-                </pic:pic>
-              </a:graphicData>
-            </a:graphic>
-          </wp:inline>
-        </w:drawing>
-      </w:r>
-    </w:p>
+        <w:t xml:space="preserve">In this </w:t>
+      </w:r>
+      <w:r>
+        <w:t>example,</w:t>
+      </w:r>
+      <w:r>
+        <w:t xml:space="preserve"> we can see </w:t>
+      </w:r>
+      <w:r>
+        <w:t>the improvements got on example4</w:t>
+      </w:r>
+    </w:p>
+    <w:p>
+      <w:pPr>
+        <w:ind w:firstLine="720"/>
+        <w:jc w:val="center"/>
+        <w:rPr>
+          <w:rFonts w:eastAsiaTheme="minorEastAsia"/>
+        </w:rPr>
+      </w:pPr>
+      <m:oMathPara>
+        <m:oMath>
+          <m:r>
+            <w:rPr>
+              <w:rFonts w:ascii="Cambria Math" w:hAnsi="Cambria Math"/>
+            </w:rPr>
+            <m:t>IP</m:t>
+          </m:r>
+          <m:sSub>
+            <m:sSubPr>
+              <m:ctrlPr>
+                <w:rPr>
+                  <w:rFonts w:ascii="Cambria Math" w:hAnsi="Cambria Math"/>
+                  <w:i/>
+                </w:rPr>
+              </m:ctrlPr>
+            </m:sSubPr>
+            <m:e>
+              <m:r>
+                <w:rPr>
+                  <w:rFonts w:ascii="Cambria Math" w:hAnsi="Cambria Math"/>
+                </w:rPr>
+                <m:t>C</m:t>
+              </m:r>
+            </m:e>
+            <m:sub>
+              <m:r>
+                <w:rPr>
+                  <w:rFonts w:ascii="Cambria Math" w:hAnsi="Cambria Math"/>
+                </w:rPr>
+                <m:t>no forwarding</m:t>
+              </m:r>
+            </m:sub>
+          </m:sSub>
+          <m:r>
+            <w:rPr>
+              <w:rFonts w:ascii="Cambria Math" w:hAnsi="Cambria Math"/>
+            </w:rPr>
+            <m:t>=</m:t>
+          </m:r>
+          <m:f>
+            <m:fPr>
+              <m:ctrlPr>
+                <w:rPr>
+                  <w:rFonts w:ascii="Cambria Math" w:hAnsi="Cambria Math"/>
+                  <w:i/>
+                </w:rPr>
+              </m:ctrlPr>
+            </m:fPr>
+            <m:num>
+              <m:r>
+                <w:rPr>
+                  <w:rFonts w:ascii="Cambria Math" w:hAnsi="Cambria Math"/>
+                </w:rPr>
+                <m:t>#instr</m:t>
+              </m:r>
+            </m:num>
+            <m:den>
+              <m:r>
+                <w:rPr>
+                  <w:rFonts w:ascii="Cambria Math" w:hAnsi="Cambria Math"/>
+                </w:rPr>
+                <m:t>cycles</m:t>
+              </m:r>
+            </m:den>
+          </m:f>
+          <m:r>
+            <w:rPr>
+              <w:rFonts w:ascii="Cambria Math" w:hAnsi="Cambria Math"/>
+            </w:rPr>
+            <m:t>=</m:t>
+          </m:r>
+          <m:f>
+            <m:fPr>
+              <m:ctrlPr>
+                <w:rPr>
+                  <w:rFonts w:ascii="Cambria Math" w:hAnsi="Cambria Math"/>
+                  <w:i/>
+                </w:rPr>
+              </m:ctrlPr>
+            </m:fPr>
+            <m:num>
+              <m:r>
+                <w:rPr>
+                  <w:rFonts w:ascii="Cambria Math" w:hAnsi="Cambria Math"/>
+                </w:rPr>
+                <m:t>#instr</m:t>
+              </m:r>
+            </m:num>
+            <m:den>
+              <m:r>
+                <w:rPr>
+                  <w:rFonts w:ascii="Cambria Math" w:hAnsi="Cambria Math"/>
+                </w:rPr>
+                <m:t>16</m:t>
+              </m:r>
+            </m:den>
+          </m:f>
+        </m:oMath>
+      </m:oMathPara>
+    </w:p>
+    <w:p>
+      <w:pPr>
+        <w:ind w:firstLine="720"/>
+        <w:rPr>
+          <w:rFonts w:eastAsiaTheme="minorEastAsia"/>
+        </w:rPr>
+      </w:pPr>
+      <m:oMathPara>
+        <m:oMath>
+          <m:r>
+            <w:rPr>
+              <w:rFonts w:ascii="Cambria Math" w:hAnsi="Cambria Math"/>
+            </w:rPr>
+            <m:t>IP</m:t>
+          </m:r>
+          <m:sSub>
+            <m:sSubPr>
+              <m:ctrlPr>
+                <w:rPr>
+                  <w:rFonts w:ascii="Cambria Math" w:hAnsi="Cambria Math"/>
+                  <w:i/>
+                </w:rPr>
+              </m:ctrlPr>
+            </m:sSubPr>
+            <m:e>
+              <m:r>
+                <w:rPr>
+                  <w:rFonts w:ascii="Cambria Math" w:hAnsi="Cambria Math"/>
+                </w:rPr>
+                <m:t>C</m:t>
+              </m:r>
+            </m:e>
+            <m:sub>
+              <m:r>
+                <w:rPr>
+                  <w:rFonts w:ascii="Cambria Math" w:hAnsi="Cambria Math"/>
+                </w:rPr>
+                <m:t>SplitRegister</m:t>
+              </m:r>
+            </m:sub>
+          </m:sSub>
+          <m:r>
+            <w:rPr>
+              <w:rFonts w:ascii="Cambria Math" w:hAnsi="Cambria Math"/>
+            </w:rPr>
+            <m:t>=</m:t>
+          </m:r>
+          <m:f>
+            <m:fPr>
+              <m:ctrlPr>
+                <w:rPr>
+                  <w:rFonts w:ascii="Cambria Math" w:hAnsi="Cambria Math"/>
+                  <w:i/>
+                </w:rPr>
+              </m:ctrlPr>
+            </m:fPr>
+            <m:num>
+              <m:r>
+                <w:rPr>
+                  <w:rFonts w:ascii="Cambria Math" w:hAnsi="Cambria Math"/>
+                </w:rPr>
+                <m:t>#instr</m:t>
+              </m:r>
+            </m:num>
+            <m:den>
+              <m:r>
+                <w:rPr>
+                  <w:rFonts w:ascii="Cambria Math" w:hAnsi="Cambria Math"/>
+                </w:rPr>
+                <m:t>cycles</m:t>
+              </m:r>
+            </m:den>
+          </m:f>
+          <m:r>
+            <w:rPr>
+              <w:rFonts w:ascii="Cambria Math" w:hAnsi="Cambria Math"/>
+            </w:rPr>
+            <m:t>=</m:t>
+          </m:r>
+          <m:f>
+            <m:fPr>
+              <m:ctrlPr>
+                <w:rPr>
+                  <w:rFonts w:ascii="Cambria Math" w:hAnsi="Cambria Math"/>
+                  <w:i/>
+                </w:rPr>
+              </m:ctrlPr>
+            </m:fPr>
+            <m:num>
+              <m:r>
+                <w:rPr>
+                  <w:rFonts w:ascii="Cambria Math" w:hAnsi="Cambria Math"/>
+                </w:rPr>
+                <m:t>#instr</m:t>
+              </m:r>
+            </m:num>
+            <m:den>
+              <m:r>
+                <w:rPr>
+                  <w:rFonts w:ascii="Cambria Math" w:hAnsi="Cambria Math"/>
+                </w:rPr>
+                <m:t>15</m:t>
+              </m:r>
+            </m:den>
+          </m:f>
+        </m:oMath>
+      </m:oMathPara>
+    </w:p>
+    <w:p>
+      <w:pPr>
+        <w:rPr>
+          <w:rFonts w:eastAsiaTheme="minorEastAsia"/>
+        </w:rPr>
+      </w:pPr>
+      <m:oMathPara>
+        <m:oMath>
+          <m:r>
+            <w:rPr>
+              <w:rFonts w:ascii="Cambria Math" w:hAnsi="Cambria Math"/>
+            </w:rPr>
+            <m:t>IP</m:t>
+          </m:r>
+          <m:sSub>
+            <m:sSubPr>
+              <m:ctrlPr>
+                <w:rPr>
+                  <w:rFonts w:ascii="Cambria Math" w:hAnsi="Cambria Math"/>
+                  <w:i/>
+                </w:rPr>
+              </m:ctrlPr>
+            </m:sSubPr>
+            <m:e>
+              <m:r>
+                <w:rPr>
+                  <w:rFonts w:ascii="Cambria Math" w:hAnsi="Cambria Math"/>
+                </w:rPr>
+                <m:t>C</m:t>
+              </m:r>
+            </m:e>
+            <m:sub>
+              <m:r>
+                <w:rPr>
+                  <w:rFonts w:ascii="Cambria Math" w:hAnsi="Cambria Math"/>
+                </w:rPr>
+                <m:t>forwarding</m:t>
+              </m:r>
+            </m:sub>
+          </m:sSub>
+          <m:r>
+            <w:rPr>
+              <w:rFonts w:ascii="Cambria Math" w:hAnsi="Cambria Math"/>
+            </w:rPr>
+            <m:t>=</m:t>
+          </m:r>
+          <m:f>
+            <m:fPr>
+              <m:ctrlPr>
+                <w:rPr>
+                  <w:rFonts w:ascii="Cambria Math" w:hAnsi="Cambria Math"/>
+                  <w:i/>
+                </w:rPr>
+              </m:ctrlPr>
+            </m:fPr>
+            <m:num>
+              <m:r>
+                <w:rPr>
+                  <w:rFonts w:ascii="Cambria Math" w:hAnsi="Cambria Math"/>
+                </w:rPr>
+                <m:t>#instr</m:t>
+              </m:r>
+            </m:num>
+            <m:den>
+              <m:r>
+                <w:rPr>
+                  <w:rFonts w:ascii="Cambria Math" w:hAnsi="Cambria Math"/>
+                </w:rPr>
+                <m:t>cycles</m:t>
+              </m:r>
+            </m:den>
+          </m:f>
+          <m:r>
+            <w:rPr>
+              <w:rFonts w:ascii="Cambria Math" w:hAnsi="Cambria Math"/>
+            </w:rPr>
+            <m:t>=</m:t>
+          </m:r>
+          <m:f>
+            <m:fPr>
+              <m:ctrlPr>
+                <w:rPr>
+                  <w:rFonts w:ascii="Cambria Math" w:hAnsi="Cambria Math"/>
+                  <w:i/>
+                </w:rPr>
+              </m:ctrlPr>
+            </m:fPr>
+            <m:num>
+              <m:r>
+                <w:rPr>
+                  <w:rFonts w:ascii="Cambria Math" w:hAnsi="Cambria Math"/>
+                </w:rPr>
+                <m:t>#instr</m:t>
+              </m:r>
+            </m:num>
+            <m:den>
+              <m:r>
+                <w:rPr>
+                  <w:rFonts w:ascii="Cambria Math" w:hAnsi="Cambria Math"/>
+                </w:rPr>
+                <m:t>14</m:t>
+              </m:r>
+            </m:den>
+          </m:f>
+        </m:oMath>
+      </m:oMathPara>
+    </w:p>
+    <w:p>
+      <w:pPr>
+        <w:rPr>
+          <w:rFonts w:eastAsiaTheme="minorEastAsia"/>
+        </w:rPr>
+      </w:pPr>
+      <m:oMathPara>
+        <m:oMath>
+          <m:f>
+            <m:fPr>
+              <m:ctrlPr>
+                <w:rPr>
+                  <w:rFonts w:ascii="Cambria Math" w:hAnsi="Cambria Math"/>
+                  <w:i/>
+                </w:rPr>
+              </m:ctrlPr>
+            </m:fPr>
+            <m:num>
+              <m:r>
+                <w:rPr>
+                  <w:rFonts w:ascii="Cambria Math" w:hAnsi="Cambria Math"/>
+                </w:rPr>
+                <m:t>IP</m:t>
+              </m:r>
+              <m:sSub>
+                <m:sSubPr>
+                  <m:ctrlPr>
+                    <w:rPr>
+                      <w:rFonts w:ascii="Cambria Math" w:hAnsi="Cambria Math"/>
+                      <w:i/>
+                    </w:rPr>
+                  </m:ctrlPr>
+                </m:sSubPr>
+                <m:e>
+                  <m:r>
+                    <w:rPr>
+                      <w:rFonts w:ascii="Cambria Math" w:hAnsi="Cambria Math"/>
+                    </w:rPr>
+                    <m:t>C</m:t>
+                  </m:r>
+                </m:e>
+                <m:sub>
+                  <m:r>
+                    <w:rPr>
+                      <w:rFonts w:ascii="Cambria Math" w:hAnsi="Cambria Math"/>
+                    </w:rPr>
+                    <m:t>fowarding</m:t>
+                  </m:r>
+                </m:sub>
+              </m:sSub>
+            </m:num>
+            <m:den>
+              <m:r>
+                <w:rPr>
+                  <w:rFonts w:ascii="Cambria Math" w:hAnsi="Cambria Math"/>
+                </w:rPr>
+                <m:t>IP</m:t>
+              </m:r>
+              <m:sSub>
+                <m:sSubPr>
+                  <m:ctrlPr>
+                    <w:rPr>
+                      <w:rFonts w:ascii="Cambria Math" w:hAnsi="Cambria Math"/>
+                      <w:i/>
+                    </w:rPr>
+                  </m:ctrlPr>
+                </m:sSubPr>
+                <m:e>
+                  <m:r>
+                    <w:rPr>
+                      <w:rFonts w:ascii="Cambria Math" w:hAnsi="Cambria Math"/>
+                    </w:rPr>
+                    <m:t>C</m:t>
+                  </m:r>
+                </m:e>
+                <m:sub>
+                  <m:r>
+                    <w:rPr>
+                      <w:rFonts w:ascii="Cambria Math" w:hAnsi="Cambria Math"/>
+                    </w:rPr>
+                    <m:t>no forwarding</m:t>
+                  </m:r>
+                </m:sub>
+              </m:sSub>
+            </m:den>
+          </m:f>
+          <m:r>
+            <w:rPr>
+              <w:rFonts w:ascii="Cambria Math" w:hAnsi="Cambria Math"/>
+            </w:rPr>
+            <m:t>=</m:t>
+          </m:r>
+          <m:f>
+            <m:fPr>
+              <m:ctrlPr>
+                <w:rPr>
+                  <w:rFonts w:ascii="Cambria Math" w:hAnsi="Cambria Math"/>
+                  <w:i/>
+                </w:rPr>
+              </m:ctrlPr>
+            </m:fPr>
+            <m:num>
+              <m:r>
+                <w:rPr>
+                  <w:rFonts w:ascii="Cambria Math" w:hAnsi="Cambria Math"/>
+                </w:rPr>
+                <m:t>16</m:t>
+              </m:r>
+            </m:num>
+            <m:den>
+              <m:r>
+                <w:rPr>
+                  <w:rFonts w:ascii="Cambria Math" w:hAnsi="Cambria Math"/>
+                </w:rPr>
+                <m:t>14</m:t>
+              </m:r>
+            </m:den>
+          </m:f>
+          <m:r>
+            <w:rPr>
+              <w:rFonts w:ascii="Cambria Math" w:hAnsi="Cambria Math"/>
+            </w:rPr>
+            <m:t>=1.14  give uas a 14% improvement</m:t>
+          </m:r>
+        </m:oMath>
+      </m:oMathPara>
+    </w:p>
+    <w:p>
+      <m:oMathPara>
+        <m:oMath>
+          <m:f>
+            <m:fPr>
+              <m:ctrlPr>
+                <w:rPr>
+                  <w:rFonts w:ascii="Cambria Math" w:hAnsi="Cambria Math"/>
+                  <w:i/>
+                </w:rPr>
+              </m:ctrlPr>
+            </m:fPr>
+            <m:num>
+              <m:r>
+                <w:rPr>
+                  <w:rFonts w:ascii="Cambria Math" w:hAnsi="Cambria Math"/>
+                </w:rPr>
+                <m:t>IP</m:t>
+              </m:r>
+              <m:sSub>
+                <m:sSubPr>
+                  <m:ctrlPr>
+                    <w:rPr>
+                      <w:rFonts w:ascii="Cambria Math" w:hAnsi="Cambria Math"/>
+                      <w:i/>
+                    </w:rPr>
+                  </m:ctrlPr>
+                </m:sSubPr>
+                <m:e>
+                  <m:r>
+                    <w:rPr>
+                      <w:rFonts w:ascii="Cambria Math" w:hAnsi="Cambria Math"/>
+                    </w:rPr>
+                    <m:t>C</m:t>
+                  </m:r>
+                </m:e>
+                <m:sub>
+                  <m:r>
+                    <w:rPr>
+                      <w:rFonts w:ascii="Cambria Math" w:hAnsi="Cambria Math"/>
+                    </w:rPr>
+                    <m:t>fowarding</m:t>
+                  </m:r>
+                </m:sub>
+              </m:sSub>
+            </m:num>
+            <m:den>
+              <m:r>
+                <w:rPr>
+                  <w:rFonts w:ascii="Cambria Math" w:hAnsi="Cambria Math"/>
+                </w:rPr>
+                <m:t>IP</m:t>
+              </m:r>
+              <m:sSub>
+                <m:sSubPr>
+                  <m:ctrlPr>
+                    <w:rPr>
+                      <w:rFonts w:ascii="Cambria Math" w:hAnsi="Cambria Math"/>
+                      <w:i/>
+                    </w:rPr>
+                  </m:ctrlPr>
+                </m:sSubPr>
+                <m:e>
+                  <m:r>
+                    <w:rPr>
+                      <w:rFonts w:ascii="Cambria Math" w:hAnsi="Cambria Math"/>
+                    </w:rPr>
+                    <m:t>C</m:t>
+                  </m:r>
+                </m:e>
+                <m:sub>
+                  <m:r>
+                    <w:rPr>
+                      <w:rFonts w:ascii="Cambria Math" w:hAnsi="Cambria Math"/>
+                    </w:rPr>
+                    <m:t>no forwarding</m:t>
+                  </m:r>
+                </m:sub>
+              </m:sSub>
+            </m:den>
+          </m:f>
+          <m:r>
+            <w:rPr>
+              <w:rFonts w:ascii="Cambria Math" w:hAnsi="Cambria Math"/>
+            </w:rPr>
+            <m:t>=</m:t>
+          </m:r>
+          <m:f>
+            <m:fPr>
+              <m:ctrlPr>
+                <w:rPr>
+                  <w:rFonts w:ascii="Cambria Math" w:hAnsi="Cambria Math"/>
+                  <w:i/>
+                </w:rPr>
+              </m:ctrlPr>
+            </m:fPr>
+            <m:num>
+              <m:r>
+                <w:rPr>
+                  <w:rFonts w:ascii="Cambria Math" w:hAnsi="Cambria Math"/>
+                </w:rPr>
+                <m:t>15</m:t>
+              </m:r>
+            </m:num>
+            <m:den>
+              <m:r>
+                <w:rPr>
+                  <w:rFonts w:ascii="Cambria Math" w:hAnsi="Cambria Math"/>
+                </w:rPr>
+                <m:t>14</m:t>
+              </m:r>
+            </m:den>
+          </m:f>
+          <m:r>
+            <w:rPr>
+              <w:rFonts w:ascii="Cambria Math" w:hAnsi="Cambria Math"/>
+            </w:rPr>
+            <m:t>=1.07</m:t>
+          </m:r>
+          <m:r>
+            <w:rPr>
+              <w:rFonts w:ascii="Cambria Math" w:hAnsi="Cambria Math"/>
+            </w:rPr>
+            <m:t xml:space="preserve">  give uas a</m:t>
+          </m:r>
+          <m:r>
+            <w:rPr>
+              <w:rFonts w:ascii="Cambria Math" w:hAnsi="Cambria Math"/>
+            </w:rPr>
+            <m:t xml:space="preserve"> 7</m:t>
+          </m:r>
+          <m:r>
+            <w:rPr>
+              <w:rFonts w:ascii="Cambria Math" w:hAnsi="Cambria Math"/>
+            </w:rPr>
+            <m:t>% improvement</m:t>
+          </m:r>
+        </m:oMath>
+      </m:oMathPara>
+    </w:p>
+    <w:p/>
     <w:sectPr>
       <w:pgSz w:w="12240" w:h="15840"/>
       <w:pgMar w:top="1440" w:right="1440" w:bottom="1440" w:left="1440" w:header="720" w:footer="720" w:gutter="0"/>
@@ -604,6 +2000,26 @@
     <w:semiHidden/>
     <w:unhideWhenUsed/>
   </w:style>
+  <w:style w:type="character" w:customStyle="1" w:styleId="pl-k">
+    <w:name w:val="pl-k"/>
+    <w:basedOn w:val="DefaultParagraphFont"/>
+    <w:rsid w:val="00810987"/>
+  </w:style>
+  <w:style w:type="character" w:customStyle="1" w:styleId="pl-en">
+    <w:name w:val="pl-en"/>
+    <w:basedOn w:val="DefaultParagraphFont"/>
+    <w:rsid w:val="00810987"/>
+  </w:style>
+  <w:style w:type="character" w:styleId="PlaceholderText">
+    <w:name w:val="Placeholder Text"/>
+    <w:basedOn w:val="DefaultParagraphFont"/>
+    <w:uiPriority w:val="99"/>
+    <w:semiHidden/>
+    <w:rsid w:val="00167C9D"/>
+    <w:rPr>
+      <w:color w:val="808080"/>
+    </w:rPr>
+  </w:style>
 </w:styles>
 </file>
 

</xml_diff>

<commit_message>
comments done just missing the coments from yonathan for the coreclock, will run on elast check on ubuntu
</commit_message>
<xml_diff>
--- a/Hw1/Hw1/Documentation/hw1pdf.docx
+++ b/Hw1/Hw1/Documentation/hw1pdf.docx
@@ -107,8 +107,6 @@
       <w:r>
         <w:t>processor</w:t>
       </w:r>
-      <w:bookmarkStart w:id="0" w:name="_GoBack"/>
-      <w:bookmarkEnd w:id="0"/>
       <w:r>
         <w:t xml:space="preserve"> with the methods been (FETCH</w:t>
       </w:r>
@@ -864,8 +862,8 @@
         </w:rPr>
         <w:drawing>
           <wp:inline distT="0" distB="0" distL="0" distR="0" wp14:anchorId="2A98CCEF" wp14:editId="42FAC517">
-            <wp:extent cx="5943600" cy="1381125"/>
-            <wp:effectExtent l="0" t="0" r="0" b="9525"/>
+            <wp:extent cx="4286250" cy="996004"/>
+            <wp:effectExtent l="0" t="0" r="0" b="0"/>
             <wp:docPr id="4" name="Picture 4"/>
             <wp:cNvGraphicFramePr>
               <a:graphicFrameLocks xmlns:a="http://schemas.openxmlformats.org/drawingml/2006/main" noChangeAspect="1"/>
@@ -886,7 +884,7 @@
                   <pic:spPr>
                     <a:xfrm>
                       <a:off x="0" y="0"/>
-                      <a:ext cx="5943600" cy="1381125"/>
+                      <a:ext cx="4360496" cy="1013257"/>
                     </a:xfrm>
                     <a:prstGeom prst="rect">
                       <a:avLst/>
@@ -921,8 +919,8 @@
         </w:rPr>
         <w:drawing>
           <wp:inline distT="0" distB="0" distL="0" distR="0" wp14:anchorId="5442D4CF" wp14:editId="328B241B">
-            <wp:extent cx="5943600" cy="2202815"/>
-            <wp:effectExtent l="0" t="0" r="0" b="6985"/>
+            <wp:extent cx="3924300" cy="1454423"/>
+            <wp:effectExtent l="0" t="0" r="0" b="0"/>
             <wp:docPr id="1" name="Picture 1"/>
             <wp:cNvGraphicFramePr>
               <a:graphicFrameLocks xmlns:a="http://schemas.openxmlformats.org/drawingml/2006/main" noChangeAspect="1"/>
@@ -943,7 +941,7 @@
                   <pic:spPr>
                     <a:xfrm>
                       <a:off x="0" y="0"/>
-                      <a:ext cx="5943600" cy="2202815"/>
+                      <a:ext cx="3953365" cy="1465195"/>
                     </a:xfrm>
                     <a:prstGeom prst="rect">
                       <a:avLst/>
@@ -957,11 +955,8 @@
       </w:r>
     </w:p>
     <w:p/>
-    <w:p/>
-    <w:p/>
-    <w:p>
-      <w:r>
-        <w:lastRenderedPageBreak/>
+    <w:p>
+      <w:r>
         <w:t xml:space="preserve">In this </w:t>
       </w:r>
       <w:r>
@@ -1466,7 +1461,7 @@
                     <w:rPr>
                       <w:rFonts w:ascii="Cambria Math" w:hAnsi="Cambria Math"/>
                     </w:rPr>
-                    <m:t>fowarding</m:t>
+                    <m:t>SplitRegister</m:t>
                   </m:r>
                 </m:sub>
               </m:sSub>
@@ -1542,30 +1537,226 @@
             <w:rPr>
               <w:rFonts w:ascii="Cambria Math" w:hAnsi="Cambria Math"/>
             </w:rPr>
-            <m:t>=1.07</m:t>
+            <m:t>=1.07  give uas a 7% improvement</m:t>
+          </m:r>
+        </m:oMath>
+      </m:oMathPara>
+    </w:p>
+    <w:p>
+      <w:r>
+        <w:t xml:space="preserve">We did </w:t>
+      </w:r>
+      <w:r>
+        <w:t>the same</w:t>
+      </w:r>
+      <w:r>
+        <w:t xml:space="preserve"> analysis for all the test provide and also for another test* to get a better idea of the improvement</w:t>
+      </w:r>
+    </w:p>
+    <w:bookmarkStart w:id="0" w:name="_MON_1554115234"/>
+    <w:bookmarkEnd w:id="0"/>
+    <w:p>
+      <w:r>
+        <w:object w:dxaOrig="9496" w:dyaOrig="2664">
+          <v:shapetype id="_x0000_t75" coordsize="21600,21600" o:spt="75" o:preferrelative="t" path="m@4@5l@4@11@9@11@9@5xe" filled="f" stroked="f">
+            <v:stroke joinstyle="miter"/>
+            <v:formulas>
+              <v:f eqn="if lineDrawn pixelLineWidth 0"/>
+              <v:f eqn="sum @0 1 0"/>
+              <v:f eqn="sum 0 0 @1"/>
+              <v:f eqn="prod @2 1 2"/>
+              <v:f eqn="prod @3 21600 pixelWidth"/>
+              <v:f eqn="prod @3 21600 pixelHeight"/>
+              <v:f eqn="sum @0 0 1"/>
+              <v:f eqn="prod @6 1 2"/>
+              <v:f eqn="prod @7 21600 pixelWidth"/>
+              <v:f eqn="sum @8 21600 0"/>
+              <v:f eqn="prod @7 21600 pixelHeight"/>
+              <v:f eqn="sum @10 21600 0"/>
+            </v:formulas>
+            <v:path o:extrusionok="f" gradientshapeok="t" o:connecttype="rect"/>
+            <o:lock v:ext="edit" aspectratio="t"/>
+          </v:shapetype>
+          <v:shape id="_x0000_i1092" type="#_x0000_t75" style="width:475pt;height:133pt" o:ole="">
+            <v:imagedata r:id="rId6" o:title=""/>
+          </v:shape>
+          <o:OLEObject Type="Embed" ProgID="Excel.Sheet.12" ShapeID="_x0000_i1092" DrawAspect="Content" ObjectID="_1554118439" r:id="rId7"/>
+        </w:object>
+      </w:r>
+    </w:p>
+    <w:p/>
+    <w:p>
+      <w:r>
+        <w:t>In conclusion after running some test we can see that the margin of improvement its relative</w:t>
+      </w:r>
+      <w:bookmarkStart w:id="1" w:name="_GoBack"/>
+      <w:bookmarkEnd w:id="1"/>
+      <w:r>
+        <w:t xml:space="preserve"> to the set of instructions running but it always fallows the same trend :</w:t>
+      </w:r>
+    </w:p>
+    <w:p>
+      <m:oMathPara>
+        <m:oMath>
+          <m:r>
+            <w:rPr>
+              <w:rFonts w:ascii="Cambria Math" w:hAnsi="Cambria Math"/>
+            </w:rPr>
+            <m:t>IP</m:t>
+          </m:r>
+          <m:sSub>
+            <m:sSubPr>
+              <m:ctrlPr>
+                <w:rPr>
+                  <w:rFonts w:ascii="Cambria Math" w:hAnsi="Cambria Math"/>
+                  <w:i/>
+                </w:rPr>
+              </m:ctrlPr>
+            </m:sSubPr>
+            <m:e>
+              <m:r>
+                <w:rPr>
+                  <w:rFonts w:ascii="Cambria Math" w:hAnsi="Cambria Math"/>
+                </w:rPr>
+                <m:t>C</m:t>
+              </m:r>
+            </m:e>
+            <m:sub>
+              <m:r>
+                <w:rPr>
+                  <w:rFonts w:ascii="Cambria Math" w:hAnsi="Cambria Math"/>
+                </w:rPr>
+                <m:t>fowarding</m:t>
+              </m:r>
+            </m:sub>
+          </m:sSub>
+          <m:r>
+            <w:rPr>
+              <w:rFonts w:ascii="Cambria Math" w:hAnsi="Cambria Math"/>
+            </w:rPr>
+            <m:t xml:space="preserve">≥ </m:t>
           </m:r>
           <m:r>
             <w:rPr>
               <w:rFonts w:ascii="Cambria Math" w:hAnsi="Cambria Math"/>
             </w:rPr>
-            <m:t xml:space="preserve">  give uas a</m:t>
+            <m:t>IP</m:t>
+          </m:r>
+          <m:sSub>
+            <m:sSubPr>
+              <m:ctrlPr>
+                <w:rPr>
+                  <w:rFonts w:ascii="Cambria Math" w:hAnsi="Cambria Math"/>
+                  <w:i/>
+                </w:rPr>
+              </m:ctrlPr>
+            </m:sSubPr>
+            <m:e>
+              <m:r>
+                <w:rPr>
+                  <w:rFonts w:ascii="Cambria Math" w:hAnsi="Cambria Math"/>
+                </w:rPr>
+                <m:t>C</m:t>
+              </m:r>
+            </m:e>
+            <m:sub>
+              <m:r>
+                <w:rPr>
+                  <w:rFonts w:ascii="Cambria Math" w:hAnsi="Cambria Math"/>
+                </w:rPr>
+                <m:t>fowarding</m:t>
+              </m:r>
+            </m:sub>
+          </m:sSub>
+          <m:r>
+            <w:rPr>
+              <w:rFonts w:ascii="Cambria Math" w:eastAsiaTheme="minorEastAsia" w:hAnsi="Cambria Math"/>
+            </w:rPr>
+            <m:t>≥</m:t>
           </m:r>
           <m:r>
             <w:rPr>
               <w:rFonts w:ascii="Cambria Math" w:hAnsi="Cambria Math"/>
             </w:rPr>
-            <m:t xml:space="preserve"> 7</m:t>
+            <m:t>IP</m:t>
           </m:r>
-          <m:r>
-            <w:rPr>
-              <w:rFonts w:ascii="Cambria Math" w:hAnsi="Cambria Math"/>
-            </w:rPr>
-            <m:t>% improvement</m:t>
-          </m:r>
+          <m:sSub>
+            <m:sSubPr>
+              <m:ctrlPr>
+                <w:rPr>
+                  <w:rFonts w:ascii="Cambria Math" w:hAnsi="Cambria Math"/>
+                  <w:i/>
+                </w:rPr>
+              </m:ctrlPr>
+            </m:sSubPr>
+            <m:e>
+              <m:r>
+                <w:rPr>
+                  <w:rFonts w:ascii="Cambria Math" w:hAnsi="Cambria Math"/>
+                </w:rPr>
+                <m:t>C</m:t>
+              </m:r>
+            </m:e>
+            <m:sub>
+              <m:r>
+                <w:rPr>
+                  <w:rFonts w:ascii="Cambria Math" w:hAnsi="Cambria Math"/>
+                </w:rPr>
+                <m:t>no forwarding</m:t>
+              </m:r>
+            </m:sub>
+          </m:sSub>
         </m:oMath>
       </m:oMathPara>
     </w:p>
-    <w:p/>
+    <w:p>
+      <w:r>
+        <w:t>Test*</w:t>
+      </w:r>
+    </w:p>
+    <w:p>
+      <w:r>
+        <w:rPr>
+          <w:noProof/>
+          <w:lang w:bidi="he-IL"/>
+        </w:rPr>
+        <w:drawing>
+          <wp:inline distT="0" distB="0" distL="0" distR="0" wp14:anchorId="659E7B8E" wp14:editId="1FFCC9A1">
+            <wp:extent cx="3698875" cy="2837493"/>
+            <wp:effectExtent l="0" t="0" r="0" b="1270"/>
+            <wp:docPr id="3" name="Picture 3"/>
+            <wp:cNvGraphicFramePr>
+              <a:graphicFrameLocks xmlns:a="http://schemas.openxmlformats.org/drawingml/2006/main" noChangeAspect="1"/>
+            </wp:cNvGraphicFramePr>
+            <a:graphic xmlns:a="http://schemas.openxmlformats.org/drawingml/2006/main">
+              <a:graphicData uri="http://schemas.openxmlformats.org/drawingml/2006/picture">
+                <pic:pic xmlns:pic="http://schemas.openxmlformats.org/drawingml/2006/picture">
+                  <pic:nvPicPr>
+                    <pic:cNvPr id="1" name=""/>
+                    <pic:cNvPicPr/>
+                  </pic:nvPicPr>
+                  <pic:blipFill>
+                    <a:blip r:embed="rId8"/>
+                    <a:stretch>
+                      <a:fillRect/>
+                    </a:stretch>
+                  </pic:blipFill>
+                  <pic:spPr>
+                    <a:xfrm>
+                      <a:off x="0" y="0"/>
+                      <a:ext cx="3712904" cy="2848255"/>
+                    </a:xfrm>
+                    <a:prstGeom prst="rect">
+                      <a:avLst/>
+                    </a:prstGeom>
+                  </pic:spPr>
+                </pic:pic>
+              </a:graphicData>
+            </a:graphic>
+          </wp:inline>
+        </w:drawing>
+      </w:r>
+    </w:p>
     <w:sectPr>
       <w:pgSz w:w="12240" w:h="15840"/>
       <w:pgMar w:top="1440" w:right="1440" w:bottom="1440" w:left="1440" w:header="720" w:footer="720" w:gutter="0"/>

</xml_diff>